<commit_message>
add images_jenkins and edit devops.doc
</commit_message>
<xml_diff>
--- a/devops/devops.docx
+++ b/devops/devops.docx
@@ -43,10 +43,9 @@
         <w:ind w:firstLine="720"/>
         <w:jc w:val="thaiDistribute"/>
         <w:rPr>
-          <w:rFonts w:ascii="TH SarabunPSK" w:hAnsi="TH SarabunPSK" w:cs="TH SarabunPSK" w:hint="cs"/>
-          <w:sz w:val="32"/>
-          <w:szCs w:val="32"/>
-          <w:cs/>
+          <w:rFonts w:ascii="TH SarabunPSK" w:hAnsi="TH SarabunPSK" w:cs="TH SarabunPSK"/>
+          <w:sz w:val="32"/>
+          <w:szCs w:val="32"/>
           <w:lang w:val="en-GB"/>
         </w:rPr>
       </w:pPr>
@@ -160,6 +159,19 @@
         </w:rPr>
         <w:t>ๆ ให้เร็วกว่ากระบวนการการพัฒนาซอฟต์แวร์และการจัดการโครงสร้างพื้นฐานแบบดั้งเดิม ความรวดเร็วนี้ช่วยให้องค์กรสามารถให้บริการแก่ลูกค้าของตนได้ดีขึ้น และสามารถแข่งขันในตลาดได้อย่างมีประสิทธิภาพมากขึ้น</w:t>
       </w:r>
+    </w:p>
+    <w:p>
+      <w:pPr>
+        <w:ind w:firstLine="720"/>
+        <w:jc w:val="thaiDistribute"/>
+        <w:rPr>
+          <w:rFonts w:ascii="TH SarabunPSK" w:hAnsi="TH SarabunPSK" w:cs="TH SarabunPSK" w:hint="cs"/>
+          <w:sz w:val="32"/>
+          <w:szCs w:val="32"/>
+          <w:cs/>
+          <w:lang w:val="en-GB"/>
+        </w:rPr>
+      </w:pPr>
     </w:p>
     <w:p>
       <w:pPr>
@@ -258,7 +270,7 @@
           <w:cs/>
           <w:lang w:val="en-GB"/>
         </w:rPr>
-        <w:t>ที่มีการพัฒนาแยกส่วนกันอย่างอัตโนมัติ อาจจะโดยหนึ่งหรือหลายนักพัฒนาก็ตามที สุดท้ายแล้ว</w:t>
+        <w:t>ที่มีการพัฒนาแยกส่วนกันอย่างอัตโนมัติ อาจจะโดยหนึ่งหรือหลายนักพัฒนาก็ตาม สุดท้ายแล้ว</w:t>
       </w:r>
       <w:proofErr w:type="spellStart"/>
       <w:r>
@@ -300,7 +312,7 @@
           <w:cs/>
           <w:lang w:val="en-GB"/>
         </w:rPr>
-        <w:t>ๆ ที่พัฒนาขึ้นมาจะต้องนำมารวมกันเป็นชิ้นใหญ่หนึ่งชิ้น จะทำอย่างไรให้มั่นใจได้ว่า ไม่มีชิ้นส่วนใดที่จะส่งผลให้ชิ้นส่วนอื่น</w:t>
+        <w:t>ๆ จะต้องนำมารวมกันเป็นชิ้นใหญ่หนึ่งชิ้น จะทำอย่างไรให้มั่นใจได้ว่า ไม่มีชิ้นส่วนใดที่จะส่งผลให้ชิ้นส่วนอื่น</w:t>
       </w:r>
       <w:r>
         <w:rPr>
@@ -362,7 +374,7 @@
           <w:cs/>
           <w:lang w:val="en-GB"/>
         </w:rPr>
-        <w:t xml:space="preserve">หลุดมาจากส่วนใดส่วนหนึ่ง แล้วเราจะป้องกันได้อย่างไรละ ดังนั้นจึงต้องมีการเขียน </w:t>
+        <w:t xml:space="preserve">หลุดมาจากส่วนใดส่วนหนึ่ง ดังนั้นจึงต้องมีการเขียน </w:t>
       </w:r>
       <w:r>
         <w:rPr>
@@ -375,13 +387,23 @@
       </w:r>
       <w:r>
         <w:rPr>
-          <w:rFonts w:ascii="TH SarabunPSK" w:hAnsi="TH SarabunPSK" w:cs="TH SarabunPSK"/>
-          <w:sz w:val="32"/>
-          <w:szCs w:val="32"/>
-          <w:cs/>
-          <w:lang w:val="en-GB"/>
-        </w:rPr>
-        <w:t xml:space="preserve">ที่คอยทดสอบความเข้ากันได้ของแต่ละชิ้นส่วนโดยอัตโนมัตินั่นเอง โดยการ </w:t>
+          <w:rFonts w:ascii="TH SarabunPSK" w:hAnsi="TH SarabunPSK" w:cs="TH SarabunPSK" w:hint="cs"/>
+          <w:sz w:val="32"/>
+          <w:szCs w:val="32"/>
+          <w:cs/>
+          <w:lang w:val="en-GB"/>
+        </w:rPr>
+        <w:t>โดย</w:t>
+      </w:r>
+      <w:r>
+        <w:rPr>
+          <w:rFonts w:ascii="TH SarabunPSK" w:hAnsi="TH SarabunPSK" w:cs="TH SarabunPSK"/>
+          <w:sz w:val="32"/>
+          <w:szCs w:val="32"/>
+          <w:cs/>
+          <w:lang w:val="en-GB"/>
+        </w:rPr>
+        <w:t xml:space="preserve">การ </w:t>
       </w:r>
       <w:r>
         <w:rPr>
@@ -553,7 +575,7 @@
         <w:ind w:firstLine="720"/>
         <w:jc w:val="thaiDistribute"/>
         <w:rPr>
-          <w:rFonts w:ascii="TH SarabunPSK" w:hAnsi="TH SarabunPSK" w:cs="TH SarabunPSK" w:hint="cs"/>
+          <w:rFonts w:ascii="TH SarabunPSK" w:hAnsi="TH SarabunPSK" w:cs="TH SarabunPSK"/>
           <w:sz w:val="32"/>
           <w:szCs w:val="32"/>
           <w:cs/>
@@ -722,7 +744,7 @@
         <w:ind w:firstLine="720"/>
         <w:jc w:val="thaiDistribute"/>
         <w:rPr>
-          <w:rFonts w:ascii="TH SarabunPSK" w:hAnsi="TH SarabunPSK" w:cs="TH SarabunPSK" w:hint="cs"/>
+          <w:rFonts w:ascii="TH SarabunPSK" w:hAnsi="TH SarabunPSK" w:cs="TH SarabunPSK"/>
           <w:sz w:val="32"/>
           <w:szCs w:val="32"/>
           <w:lang w:val="en-GB"/>
@@ -939,6 +961,1724 @@
         </w:rPr>
         <w:t>ก็ได้</w:t>
       </w:r>
+    </w:p>
+    <w:p>
+      <w:pPr>
+        <w:ind w:firstLine="720"/>
+        <w:jc w:val="thaiDistribute"/>
+        <w:rPr>
+          <w:rFonts w:ascii="TH SarabunPSK" w:hAnsi="TH SarabunPSK" w:cs="TH SarabunPSK"/>
+          <w:sz w:val="32"/>
+          <w:szCs w:val="32"/>
+          <w:lang w:val="en-GB"/>
+        </w:rPr>
+      </w:pPr>
+    </w:p>
+    <w:p>
+      <w:pPr>
+        <w:ind w:firstLine="720"/>
+        <w:jc w:val="thaiDistribute"/>
+        <w:rPr>
+          <w:rFonts w:ascii="TH SarabunPSK" w:hAnsi="TH SarabunPSK" w:cs="TH SarabunPSK"/>
+          <w:sz w:val="32"/>
+          <w:szCs w:val="32"/>
+          <w:lang w:val="en-GB"/>
+        </w:rPr>
+      </w:pPr>
+    </w:p>
+    <w:p>
+      <w:pPr>
+        <w:ind w:firstLine="720"/>
+        <w:jc w:val="thaiDistribute"/>
+        <w:rPr>
+          <w:rFonts w:ascii="TH SarabunPSK" w:hAnsi="TH SarabunPSK" w:cs="TH SarabunPSK"/>
+          <w:sz w:val="32"/>
+          <w:szCs w:val="32"/>
+          <w:lang w:val="en-GB"/>
+        </w:rPr>
+      </w:pPr>
+    </w:p>
+    <w:p>
+      <w:pPr>
+        <w:jc w:val="thaiDistribute"/>
+        <w:rPr>
+          <w:rFonts w:ascii="TH SarabunPSK" w:hAnsi="TH SarabunPSK" w:cs="TH SarabunPSK"/>
+          <w:b/>
+          <w:bCs/>
+          <w:sz w:val="32"/>
+          <w:szCs w:val="32"/>
+          <w:lang w:val="en-GB"/>
+        </w:rPr>
+      </w:pPr>
+      <w:r>
+        <w:rPr>
+          <w:rFonts w:ascii="TH SarabunPSK" w:hAnsi="TH SarabunPSK" w:cs="TH SarabunPSK"/>
+          <w:b/>
+          <w:bCs/>
+          <w:sz w:val="32"/>
+          <w:szCs w:val="32"/>
+          <w:cs/>
+          <w:lang w:val="en-GB"/>
+        </w:rPr>
+        <w:lastRenderedPageBreak/>
+        <w:t xml:space="preserve">หากองค์กรต้องการนำเอา </w:t>
+      </w:r>
+      <w:r>
+        <w:rPr>
+          <w:rFonts w:ascii="TH SarabunPSK" w:hAnsi="TH SarabunPSK" w:cs="TH SarabunPSK"/>
+          <w:b/>
+          <w:bCs/>
+          <w:sz w:val="32"/>
+          <w:szCs w:val="32"/>
+          <w:lang w:val="en-GB"/>
+        </w:rPr>
+        <w:t xml:space="preserve">DevOps </w:t>
+      </w:r>
+      <w:r>
+        <w:rPr>
+          <w:rFonts w:ascii="TH SarabunPSK" w:hAnsi="TH SarabunPSK" w:cs="TH SarabunPSK"/>
+          <w:b/>
+          <w:bCs/>
+          <w:sz w:val="32"/>
+          <w:szCs w:val="32"/>
+          <w:cs/>
+          <w:lang w:val="en-GB"/>
+        </w:rPr>
+        <w:t xml:space="preserve">และ </w:t>
+      </w:r>
+      <w:r>
+        <w:rPr>
+          <w:rFonts w:ascii="TH SarabunPSK" w:hAnsi="TH SarabunPSK" w:cs="TH SarabunPSK"/>
+          <w:b/>
+          <w:bCs/>
+          <w:sz w:val="32"/>
+          <w:szCs w:val="32"/>
+          <w:lang w:val="en-GB"/>
+        </w:rPr>
+        <w:t xml:space="preserve">CI/CD </w:t>
+      </w:r>
+      <w:r>
+        <w:rPr>
+          <w:rFonts w:ascii="TH SarabunPSK" w:hAnsi="TH SarabunPSK" w:cs="TH SarabunPSK"/>
+          <w:b/>
+          <w:bCs/>
+          <w:sz w:val="32"/>
+          <w:szCs w:val="32"/>
+          <w:cs/>
+          <w:lang w:val="en-GB"/>
+        </w:rPr>
+        <w:t>เข้ามาเป็นส่วนเสริมในกระบวนการพัฒนาซอฟต์แวร์จะต้องทำอย่างไรบ้าง</w:t>
+      </w:r>
+    </w:p>
+    <w:p>
+      <w:pPr>
+        <w:jc w:val="thaiDistribute"/>
+        <w:rPr>
+          <w:rFonts w:ascii="TH SarabunPSK" w:hAnsi="TH SarabunPSK" w:cs="TH SarabunPSK"/>
+          <w:sz w:val="32"/>
+          <w:szCs w:val="32"/>
+          <w:lang w:val="en-GB"/>
+        </w:rPr>
+      </w:pPr>
+      <w:r>
+        <w:rPr>
+          <w:rFonts w:ascii="TH SarabunPSK" w:hAnsi="TH SarabunPSK" w:cs="TH SarabunPSK"/>
+          <w:b/>
+          <w:bCs/>
+          <w:sz w:val="32"/>
+          <w:szCs w:val="32"/>
+          <w:cs/>
+          <w:lang w:val="en-GB"/>
+        </w:rPr>
+        <w:tab/>
+      </w:r>
+      <w:r>
+        <w:rPr>
+          <w:rFonts w:ascii="TH SarabunPSK" w:hAnsi="TH SarabunPSK" w:cs="TH SarabunPSK" w:hint="cs"/>
+          <w:sz w:val="32"/>
+          <w:szCs w:val="32"/>
+          <w:cs/>
+          <w:lang w:val="en-GB"/>
+        </w:rPr>
+        <w:t xml:space="preserve">การนำเอา </w:t>
+      </w:r>
+      <w:r>
+        <w:rPr>
+          <w:rFonts w:ascii="TH SarabunPSK" w:hAnsi="TH SarabunPSK" w:cs="TH SarabunPSK"/>
+          <w:sz w:val="32"/>
+          <w:szCs w:val="32"/>
+          <w:lang w:val="en-GB"/>
+        </w:rPr>
+        <w:t xml:space="preserve">DevOps </w:t>
+      </w:r>
+      <w:r>
+        <w:rPr>
+          <w:rFonts w:ascii="TH SarabunPSK" w:hAnsi="TH SarabunPSK" w:cs="TH SarabunPSK" w:hint="cs"/>
+          <w:sz w:val="32"/>
+          <w:szCs w:val="32"/>
+          <w:cs/>
+          <w:lang w:val="en-GB"/>
+        </w:rPr>
+        <w:t xml:space="preserve">และ </w:t>
+      </w:r>
+      <w:r>
+        <w:rPr>
+          <w:rFonts w:ascii="TH SarabunPSK" w:hAnsi="TH SarabunPSK" w:cs="TH SarabunPSK"/>
+          <w:sz w:val="32"/>
+          <w:szCs w:val="32"/>
+          <w:lang w:val="en-GB"/>
+        </w:rPr>
+        <w:t xml:space="preserve">CI/CD </w:t>
+      </w:r>
+      <w:r>
+        <w:rPr>
+          <w:rFonts w:ascii="TH SarabunPSK" w:hAnsi="TH SarabunPSK" w:cs="TH SarabunPSK" w:hint="cs"/>
+          <w:sz w:val="32"/>
+          <w:szCs w:val="32"/>
+          <w:cs/>
+          <w:lang w:val="en-GB"/>
+        </w:rPr>
+        <w:t xml:space="preserve">เข้ามาประยุกต์ใช้ในองค์กร </w:t>
+      </w:r>
+      <w:r>
+        <w:rPr>
+          <w:rFonts w:ascii="TH SarabunPSK" w:hAnsi="TH SarabunPSK" w:cs="TH SarabunPSK" w:hint="cs"/>
+          <w:sz w:val="32"/>
+          <w:szCs w:val="32"/>
+          <w:cs/>
+          <w:lang w:val="en-GB"/>
+        </w:rPr>
+        <w:t xml:space="preserve">มีขั้นตอนตามที่ </w:t>
+      </w:r>
+      <w:r>
+        <w:rPr>
+          <w:rFonts w:ascii="TH SarabunPSK" w:hAnsi="TH SarabunPSK" w:cs="TH SarabunPSK"/>
+          <w:sz w:val="32"/>
+          <w:szCs w:val="32"/>
+          <w:lang w:val="en-GB"/>
+        </w:rPr>
+        <w:t xml:space="preserve">VersionOne </w:t>
+      </w:r>
+      <w:r>
+        <w:rPr>
+          <w:rFonts w:ascii="TH SarabunPSK" w:hAnsi="TH SarabunPSK" w:cs="TH SarabunPSK" w:hint="cs"/>
+          <w:sz w:val="32"/>
+          <w:szCs w:val="32"/>
+          <w:cs/>
+          <w:lang w:val="en-GB"/>
+        </w:rPr>
+        <w:t xml:space="preserve">แนะนำทั้งหมด </w:t>
+      </w:r>
+      <w:r>
+        <w:rPr>
+          <w:rFonts w:ascii="TH SarabunPSK" w:hAnsi="TH SarabunPSK" w:cs="TH SarabunPSK"/>
+          <w:sz w:val="32"/>
+          <w:szCs w:val="32"/>
+          <w:lang w:val="en-GB"/>
+        </w:rPr>
+        <w:t xml:space="preserve">7 </w:t>
+      </w:r>
+      <w:r>
+        <w:rPr>
+          <w:rFonts w:ascii="TH SarabunPSK" w:hAnsi="TH SarabunPSK" w:cs="TH SarabunPSK" w:hint="cs"/>
+          <w:sz w:val="32"/>
+          <w:szCs w:val="32"/>
+          <w:cs/>
+          <w:lang w:val="en-GB"/>
+        </w:rPr>
+        <w:t>ขั้นตอน ดังต่อไปนี้</w:t>
+      </w:r>
+    </w:p>
+    <w:p>
+      <w:pPr>
+        <w:jc w:val="thaiDistribute"/>
+        <w:rPr>
+          <w:rFonts w:ascii="TH SarabunPSK" w:hAnsi="TH SarabunPSK" w:cs="TH SarabunPSK"/>
+          <w:sz w:val="32"/>
+          <w:szCs w:val="32"/>
+          <w:lang w:val="en-GB"/>
+        </w:rPr>
+      </w:pPr>
+      <w:r>
+        <w:rPr>
+          <w:rFonts w:ascii="TH SarabunPSK" w:hAnsi="TH SarabunPSK" w:cs="TH SarabunPSK"/>
+          <w:sz w:val="32"/>
+          <w:szCs w:val="32"/>
+        </w:rPr>
+        <w:t>1. Invite Your Operations Team Into Your Development Process</w:t>
+      </w:r>
+      <w:r>
+        <w:rPr>
+          <w:rFonts w:ascii="TH SarabunPSK" w:hAnsi="TH SarabunPSK" w:cs="TH SarabunPSK"/>
+          <w:sz w:val="32"/>
+          <w:szCs w:val="32"/>
+          <w:lang w:val="en-GB"/>
+        </w:rPr>
+        <w:t xml:space="preserve"> </w:t>
+      </w:r>
+      <w:r>
+        <w:rPr>
+          <w:rFonts w:ascii="TH SarabunPSK" w:hAnsi="TH SarabunPSK" w:cs="TH SarabunPSK"/>
+          <w:sz w:val="32"/>
+          <w:szCs w:val="32"/>
+          <w:cs/>
+          <w:lang w:val="en-GB"/>
+        </w:rPr>
+        <w:t>ให้เชิญ</w:t>
+      </w:r>
+      <w:r>
+        <w:rPr>
+          <w:rFonts w:ascii="TH SarabunPSK" w:hAnsi="TH SarabunPSK" w:cs="TH SarabunPSK" w:hint="cs"/>
+          <w:sz w:val="32"/>
+          <w:szCs w:val="32"/>
+          <w:cs/>
+          <w:lang w:val="en-GB"/>
+        </w:rPr>
+        <w:t>ฝั่งที่เป็น</w:t>
+      </w:r>
+      <w:r>
+        <w:rPr>
+          <w:rFonts w:ascii="TH SarabunPSK" w:hAnsi="TH SarabunPSK" w:cs="TH SarabunPSK"/>
+          <w:sz w:val="32"/>
+          <w:szCs w:val="32"/>
+          <w:cs/>
+          <w:lang w:val="en-GB"/>
+        </w:rPr>
+        <w:t xml:space="preserve"> </w:t>
+      </w:r>
+      <w:r>
+        <w:rPr>
+          <w:rFonts w:ascii="TH SarabunPSK" w:hAnsi="TH SarabunPSK" w:cs="TH SarabunPSK"/>
+          <w:sz w:val="32"/>
+          <w:szCs w:val="32"/>
+          <w:lang w:val="en-GB"/>
+        </w:rPr>
+        <w:t xml:space="preserve">Operation </w:t>
+      </w:r>
+      <w:r>
+        <w:rPr>
+          <w:rFonts w:ascii="TH SarabunPSK" w:hAnsi="TH SarabunPSK" w:cs="TH SarabunPSK"/>
+          <w:sz w:val="32"/>
+          <w:szCs w:val="32"/>
+          <w:cs/>
+          <w:lang w:val="en-GB"/>
+        </w:rPr>
+        <w:t>เข้ามาอยู่ในกระบวนการพัฒนาด้วย</w:t>
+      </w:r>
+    </w:p>
+    <w:p>
+      <w:pPr>
+        <w:jc w:val="thaiDistribute"/>
+        <w:rPr>
+          <w:rFonts w:ascii="TH SarabunPSK" w:hAnsi="TH SarabunPSK" w:cs="TH SarabunPSK"/>
+          <w:sz w:val="32"/>
+          <w:szCs w:val="32"/>
+          <w:lang w:val="en-GB"/>
+        </w:rPr>
+      </w:pPr>
+      <w:r>
+        <w:rPr>
+          <w:rFonts w:ascii="TH SarabunPSK" w:hAnsi="TH SarabunPSK" w:cs="TH SarabunPSK"/>
+          <w:sz w:val="32"/>
+          <w:szCs w:val="32"/>
+          <w:cs/>
+          <w:lang w:val="en-GB"/>
+        </w:rPr>
+        <w:t xml:space="preserve">2. </w:t>
+      </w:r>
+      <w:r>
+        <w:rPr>
+          <w:rFonts w:ascii="TH SarabunPSK" w:hAnsi="TH SarabunPSK" w:cs="TH SarabunPSK"/>
+          <w:sz w:val="32"/>
+          <w:szCs w:val="32"/>
+          <w:lang w:val="en-GB"/>
+        </w:rPr>
+        <w:t>Visualize the Work Together</w:t>
+      </w:r>
+      <w:r>
+        <w:rPr>
+          <w:rFonts w:ascii="TH SarabunPSK" w:hAnsi="TH SarabunPSK" w:cs="TH SarabunPSK" w:hint="cs"/>
+          <w:sz w:val="32"/>
+          <w:szCs w:val="32"/>
+          <w:cs/>
+          <w:lang w:val="en-GB"/>
+        </w:rPr>
+        <w:t xml:space="preserve"> เพิ่มกระบวนการทำงานของ </w:t>
+      </w:r>
+      <w:r>
+        <w:rPr>
+          <w:rFonts w:ascii="TH SarabunPSK" w:hAnsi="TH SarabunPSK" w:cs="TH SarabunPSK"/>
+          <w:sz w:val="32"/>
+          <w:szCs w:val="32"/>
+          <w:lang w:val="en-GB"/>
+        </w:rPr>
+        <w:t xml:space="preserve">Operation </w:t>
+      </w:r>
+      <w:r>
+        <w:rPr>
+          <w:rFonts w:ascii="TH SarabunPSK" w:hAnsi="TH SarabunPSK" w:cs="TH SarabunPSK"/>
+          <w:sz w:val="32"/>
+          <w:szCs w:val="32"/>
+          <w:cs/>
+          <w:lang w:val="en-GB"/>
+        </w:rPr>
+        <w:t xml:space="preserve">และ </w:t>
+      </w:r>
+      <w:r>
+        <w:rPr>
+          <w:rFonts w:ascii="TH SarabunPSK" w:hAnsi="TH SarabunPSK" w:cs="TH SarabunPSK"/>
+          <w:sz w:val="32"/>
+          <w:szCs w:val="32"/>
+          <w:lang w:val="en-GB"/>
+        </w:rPr>
+        <w:t xml:space="preserve">Development </w:t>
+      </w:r>
+      <w:r>
+        <w:rPr>
+          <w:rFonts w:ascii="TH SarabunPSK" w:hAnsi="TH SarabunPSK" w:cs="TH SarabunPSK"/>
+          <w:sz w:val="32"/>
+          <w:szCs w:val="32"/>
+          <w:cs/>
+          <w:lang w:val="en-GB"/>
+        </w:rPr>
+        <w:t>เข้าด้วยกัน</w:t>
+      </w:r>
+    </w:p>
+    <w:p>
+      <w:pPr>
+        <w:jc w:val="thaiDistribute"/>
+        <w:rPr>
+          <w:rFonts w:ascii="TH SarabunPSK" w:hAnsi="TH SarabunPSK" w:cs="TH SarabunPSK"/>
+          <w:sz w:val="32"/>
+          <w:szCs w:val="32"/>
+          <w:lang w:val="en-GB"/>
+        </w:rPr>
+      </w:pPr>
+      <w:r>
+        <w:rPr>
+          <w:rFonts w:ascii="TH SarabunPSK" w:hAnsi="TH SarabunPSK" w:cs="TH SarabunPSK"/>
+          <w:sz w:val="32"/>
+          <w:szCs w:val="32"/>
+          <w:lang w:val="en-GB"/>
+        </w:rPr>
+        <w:t>3. Automate Your Test/Build Process</w:t>
+      </w:r>
+      <w:r>
+        <w:rPr>
+          <w:rFonts w:ascii="TH SarabunPSK" w:hAnsi="TH SarabunPSK" w:cs="TH SarabunPSK"/>
+          <w:sz w:val="32"/>
+          <w:szCs w:val="32"/>
+          <w:lang w:val="en-GB"/>
+        </w:rPr>
+        <w:t xml:space="preserve"> ป</w:t>
+      </w:r>
+      <w:r>
+        <w:rPr>
+          <w:rFonts w:ascii="TH SarabunPSK" w:hAnsi="TH SarabunPSK" w:cs="TH SarabunPSK" w:hint="cs"/>
+          <w:sz w:val="32"/>
+          <w:szCs w:val="32"/>
+          <w:cs/>
+          <w:lang w:val="en-GB"/>
+        </w:rPr>
+        <w:t xml:space="preserve">รับเปลี่ยนขั้นตอนการ </w:t>
+      </w:r>
+      <w:r>
+        <w:rPr>
+          <w:rFonts w:ascii="TH SarabunPSK" w:hAnsi="TH SarabunPSK" w:cs="TH SarabunPSK"/>
+          <w:sz w:val="32"/>
+          <w:szCs w:val="32"/>
+          <w:lang w:val="en-GB"/>
+        </w:rPr>
+        <w:t xml:space="preserve">Manual </w:t>
+      </w:r>
+      <w:r>
+        <w:rPr>
+          <w:rFonts w:ascii="TH SarabunPSK" w:hAnsi="TH SarabunPSK" w:cs="TH SarabunPSK" w:hint="cs"/>
+          <w:sz w:val="32"/>
+          <w:szCs w:val="32"/>
+          <w:cs/>
+          <w:lang w:val="en-GB"/>
+        </w:rPr>
+        <w:t xml:space="preserve">ให้เป็น </w:t>
+      </w:r>
+      <w:r>
+        <w:rPr>
+          <w:rFonts w:ascii="TH SarabunPSK" w:hAnsi="TH SarabunPSK" w:cs="TH SarabunPSK"/>
+          <w:sz w:val="32"/>
+          <w:szCs w:val="32"/>
+          <w:lang w:val="en-GB"/>
+        </w:rPr>
+        <w:t>A</w:t>
+      </w:r>
+      <w:r>
+        <w:rPr>
+          <w:rFonts w:ascii="TH SarabunPSK" w:hAnsi="TH SarabunPSK" w:cs="TH SarabunPSK"/>
+          <w:sz w:val="32"/>
+          <w:szCs w:val="32"/>
+          <w:lang w:val="en-GB"/>
+        </w:rPr>
+        <w:t>utomated</w:t>
+      </w:r>
+      <w:r>
+        <w:rPr>
+          <w:rFonts w:ascii="TH SarabunPSK" w:hAnsi="TH SarabunPSK" w:cs="TH SarabunPSK"/>
+          <w:sz w:val="32"/>
+          <w:szCs w:val="32"/>
+          <w:lang w:val="en-GB"/>
+        </w:rPr>
+        <w:t xml:space="preserve"> </w:t>
+      </w:r>
+    </w:p>
+    <w:p>
+      <w:pPr>
+        <w:jc w:val="thaiDistribute"/>
+        <w:rPr>
+          <w:rFonts w:ascii="TH SarabunPSK" w:hAnsi="TH SarabunPSK" w:cs="TH SarabunPSK" w:hint="cs"/>
+          <w:sz w:val="32"/>
+          <w:szCs w:val="32"/>
+          <w:cs/>
+          <w:lang w:val="en-GB"/>
+        </w:rPr>
+      </w:pPr>
+      <w:r>
+        <w:rPr>
+          <w:rFonts w:ascii="TH SarabunPSK" w:hAnsi="TH SarabunPSK" w:cs="TH SarabunPSK"/>
+          <w:sz w:val="32"/>
+          <w:szCs w:val="32"/>
+          <w:lang w:val="en-GB"/>
+        </w:rPr>
+        <w:t>4. Create a Deployment Plan</w:t>
+      </w:r>
+      <w:r>
+        <w:rPr>
+          <w:rFonts w:ascii="TH SarabunPSK" w:hAnsi="TH SarabunPSK" w:cs="TH SarabunPSK"/>
+          <w:sz w:val="32"/>
+          <w:szCs w:val="32"/>
+          <w:lang w:val="en-GB"/>
+        </w:rPr>
+        <w:t xml:space="preserve"> </w:t>
+      </w:r>
+      <w:r>
+        <w:rPr>
+          <w:rFonts w:ascii="TH SarabunPSK" w:hAnsi="TH SarabunPSK" w:cs="TH SarabunPSK" w:hint="cs"/>
+          <w:sz w:val="32"/>
+          <w:szCs w:val="32"/>
+          <w:cs/>
+          <w:lang w:val="en-GB"/>
+        </w:rPr>
+        <w:t xml:space="preserve">สร้างแผนการ </w:t>
+      </w:r>
+      <w:r>
+        <w:rPr>
+          <w:rFonts w:ascii="TH SarabunPSK" w:hAnsi="TH SarabunPSK" w:cs="TH SarabunPSK"/>
+          <w:sz w:val="32"/>
+          <w:szCs w:val="32"/>
+          <w:lang w:val="en-GB"/>
+        </w:rPr>
+        <w:t xml:space="preserve">Deployment </w:t>
+      </w:r>
+      <w:r>
+        <w:rPr>
+          <w:rFonts w:ascii="TH SarabunPSK" w:hAnsi="TH SarabunPSK" w:cs="TH SarabunPSK" w:hint="cs"/>
+          <w:sz w:val="32"/>
+          <w:szCs w:val="32"/>
+          <w:cs/>
+          <w:lang w:val="en-GB"/>
+        </w:rPr>
+        <w:t>จากนั้น</w:t>
+      </w:r>
+      <w:r>
+        <w:rPr>
+          <w:rFonts w:ascii="TH SarabunPSK" w:hAnsi="TH SarabunPSK" w:cs="TH SarabunPSK" w:hint="cs"/>
+          <w:sz w:val="32"/>
+          <w:szCs w:val="32"/>
+          <w:cs/>
+          <w:lang w:val="en-GB"/>
+        </w:rPr>
+        <w:t>ลงมือทำตามแผนและกลับมาตรวจสอบว่ามีจุดบกพร่องหรือไม่ อย่างไร</w:t>
+      </w:r>
+    </w:p>
+    <w:p>
+      <w:pPr>
+        <w:jc w:val="thaiDistribute"/>
+        <w:rPr>
+          <w:rFonts w:ascii="TH SarabunPSK" w:hAnsi="TH SarabunPSK" w:cs="TH SarabunPSK"/>
+          <w:sz w:val="32"/>
+          <w:szCs w:val="32"/>
+          <w:lang w:val="en-GB"/>
+        </w:rPr>
+      </w:pPr>
+      <w:r>
+        <w:rPr>
+          <w:rFonts w:ascii="TH SarabunPSK" w:hAnsi="TH SarabunPSK" w:cs="TH SarabunPSK"/>
+          <w:sz w:val="32"/>
+          <w:szCs w:val="32"/>
+          <w:cs/>
+          <w:lang w:val="en-GB"/>
+        </w:rPr>
+        <w:t xml:space="preserve">5. </w:t>
+      </w:r>
+      <w:r>
+        <w:rPr>
+          <w:rFonts w:ascii="TH SarabunPSK" w:hAnsi="TH SarabunPSK" w:cs="TH SarabunPSK"/>
+          <w:sz w:val="32"/>
+          <w:szCs w:val="32"/>
+          <w:lang w:val="en-GB"/>
+        </w:rPr>
+        <w:t>Identify Fragile Systems</w:t>
+      </w:r>
+      <w:r>
+        <w:rPr>
+          <w:rFonts w:ascii="TH SarabunPSK" w:hAnsi="TH SarabunPSK" w:cs="TH SarabunPSK" w:hint="cs"/>
+          <w:sz w:val="32"/>
+          <w:szCs w:val="32"/>
+          <w:cs/>
+          <w:lang w:val="en-GB"/>
+        </w:rPr>
+        <w:t xml:space="preserve"> จากแผนทั้ง </w:t>
+      </w:r>
+      <w:r>
+        <w:rPr>
+          <w:rFonts w:ascii="TH SarabunPSK" w:hAnsi="TH SarabunPSK" w:cs="TH SarabunPSK"/>
+          <w:sz w:val="32"/>
+          <w:szCs w:val="32"/>
+          <w:lang w:val="en-GB"/>
+        </w:rPr>
+        <w:t xml:space="preserve">4 </w:t>
+      </w:r>
+      <w:r>
+        <w:rPr>
+          <w:rFonts w:ascii="TH SarabunPSK" w:hAnsi="TH SarabunPSK" w:cs="TH SarabunPSK" w:hint="cs"/>
+          <w:sz w:val="32"/>
+          <w:szCs w:val="32"/>
+          <w:cs/>
+          <w:lang w:val="en-GB"/>
+        </w:rPr>
+        <w:t>ข้อ ให้ดูว่าขั้นตอนใดหรือระบบใดเกิดปัญหามากน้อยเท่าใด</w:t>
+      </w:r>
+    </w:p>
+    <w:p>
+      <w:pPr>
+        <w:jc w:val="thaiDistribute"/>
+        <w:rPr>
+          <w:rFonts w:ascii="TH SarabunPSK" w:hAnsi="TH SarabunPSK" w:cs="TH SarabunPSK"/>
+          <w:sz w:val="32"/>
+          <w:szCs w:val="32"/>
+          <w:lang w:val="en-GB"/>
+        </w:rPr>
+      </w:pPr>
+      <w:r>
+        <w:rPr>
+          <w:rFonts w:ascii="TH SarabunPSK" w:hAnsi="TH SarabunPSK" w:cs="TH SarabunPSK"/>
+          <w:sz w:val="32"/>
+          <w:szCs w:val="32"/>
+          <w:cs/>
+          <w:lang w:val="en-GB"/>
+        </w:rPr>
+        <w:t xml:space="preserve">6. </w:t>
+      </w:r>
+      <w:r>
+        <w:rPr>
+          <w:rFonts w:ascii="TH SarabunPSK" w:hAnsi="TH SarabunPSK" w:cs="TH SarabunPSK"/>
+          <w:sz w:val="32"/>
+          <w:szCs w:val="32"/>
+          <w:lang w:val="en-GB"/>
+        </w:rPr>
+        <w:t>Smooth Out Wait States</w:t>
+      </w:r>
+      <w:r>
+        <w:rPr>
+          <w:rFonts w:ascii="TH SarabunPSK" w:hAnsi="TH SarabunPSK" w:cs="TH SarabunPSK" w:hint="cs"/>
+          <w:sz w:val="32"/>
+          <w:szCs w:val="32"/>
+          <w:cs/>
+          <w:lang w:val="en-GB"/>
+        </w:rPr>
+        <w:t xml:space="preserve"> จากข้อ </w:t>
+      </w:r>
+      <w:r>
+        <w:rPr>
+          <w:rFonts w:ascii="TH SarabunPSK" w:hAnsi="TH SarabunPSK" w:cs="TH SarabunPSK"/>
+          <w:sz w:val="32"/>
+          <w:szCs w:val="32"/>
+          <w:lang w:val="en-GB"/>
+        </w:rPr>
+        <w:t xml:space="preserve">5 </w:t>
+      </w:r>
+      <w:r>
+        <w:rPr>
+          <w:rFonts w:ascii="TH SarabunPSK" w:hAnsi="TH SarabunPSK" w:cs="TH SarabunPSK" w:hint="cs"/>
+          <w:sz w:val="32"/>
+          <w:szCs w:val="32"/>
+          <w:cs/>
+          <w:lang w:val="en-GB"/>
+        </w:rPr>
+        <w:t xml:space="preserve">เป็นการหาข้อผิดพลาด ขั้นตอนที่ทำให้ระบบเกิดข้อผิดพลาด ในข้อ ที่ </w:t>
+      </w:r>
+      <w:r>
+        <w:rPr>
+          <w:rFonts w:ascii="TH SarabunPSK" w:hAnsi="TH SarabunPSK" w:cs="TH SarabunPSK"/>
+          <w:sz w:val="32"/>
+          <w:szCs w:val="32"/>
+          <w:lang w:val="en-GB"/>
+        </w:rPr>
+        <w:t xml:space="preserve">6 </w:t>
+      </w:r>
+      <w:r>
+        <w:rPr>
+          <w:rFonts w:ascii="TH SarabunPSK" w:hAnsi="TH SarabunPSK" w:cs="TH SarabunPSK" w:hint="cs"/>
+          <w:sz w:val="32"/>
+          <w:szCs w:val="32"/>
+          <w:cs/>
+          <w:lang w:val="en-GB"/>
+        </w:rPr>
+        <w:t>เป็นการหาขั้นตอนหรือระบบที่ต้องใช้ระยะเวลานานในการรอ</w:t>
+      </w:r>
+    </w:p>
+    <w:p>
+      <w:pPr>
+        <w:jc w:val="thaiDistribute"/>
+        <w:rPr>
+          <w:rFonts w:ascii="TH SarabunPSK" w:hAnsi="TH SarabunPSK" w:cs="TH SarabunPSK" w:hint="cs"/>
+          <w:sz w:val="32"/>
+          <w:szCs w:val="32"/>
+          <w:cs/>
+        </w:rPr>
+      </w:pPr>
+      <w:r>
+        <w:rPr>
+          <w:rFonts w:ascii="TH SarabunPSK" w:hAnsi="TH SarabunPSK" w:cs="TH SarabunPSK"/>
+          <w:sz w:val="32"/>
+          <w:szCs w:val="32"/>
+          <w:cs/>
+        </w:rPr>
+        <w:t xml:space="preserve">7. </w:t>
+      </w:r>
+      <w:r>
+        <w:rPr>
+          <w:rFonts w:ascii="TH SarabunPSK" w:hAnsi="TH SarabunPSK" w:cs="TH SarabunPSK"/>
+          <w:sz w:val="32"/>
+          <w:szCs w:val="32"/>
+        </w:rPr>
+        <w:t>Link Your Work to Your Value</w:t>
+      </w:r>
+      <w:r>
+        <w:rPr>
+          <w:rFonts w:ascii="TH SarabunPSK" w:hAnsi="TH SarabunPSK" w:cs="TH SarabunPSK" w:hint="cs"/>
+          <w:sz w:val="32"/>
+          <w:szCs w:val="32"/>
+          <w:cs/>
+        </w:rPr>
+        <w:t xml:space="preserve"> </w:t>
+      </w:r>
+      <w:r>
+        <w:rPr>
+          <w:rFonts w:ascii="TH SarabunPSK" w:hAnsi="TH SarabunPSK" w:cs="TH SarabunPSK"/>
+          <w:sz w:val="32"/>
+          <w:szCs w:val="32"/>
+          <w:cs/>
+        </w:rPr>
+        <w:t>ส่งมอบสิ่งที่มีคุณค่าไปยังผู้ใช้งานอย่างต่อเนื่อง</w:t>
+      </w:r>
+    </w:p>
+    <w:p>
+      <w:pPr>
+        <w:jc w:val="thaiDistribute"/>
+        <w:rPr>
+          <w:rFonts w:ascii="TH SarabunPSK" w:hAnsi="TH SarabunPSK" w:cs="TH SarabunPSK"/>
+          <w:sz w:val="32"/>
+          <w:szCs w:val="32"/>
+          <w:lang w:val="en-GB"/>
+        </w:rPr>
+      </w:pPr>
+    </w:p>
+    <w:p>
+      <w:pPr>
+        <w:jc w:val="thaiDistribute"/>
+        <w:rPr>
+          <w:rFonts w:ascii="TH SarabunPSK" w:hAnsi="TH SarabunPSK" w:cs="TH SarabunPSK"/>
+          <w:sz w:val="32"/>
+          <w:szCs w:val="32"/>
+          <w:lang w:val="en-GB"/>
+        </w:rPr>
+      </w:pPr>
+    </w:p>
+    <w:p>
+      <w:pPr>
+        <w:jc w:val="thaiDistribute"/>
+        <w:rPr>
+          <w:rFonts w:ascii="TH SarabunPSK" w:hAnsi="TH SarabunPSK" w:cs="TH SarabunPSK"/>
+          <w:sz w:val="32"/>
+          <w:szCs w:val="32"/>
+          <w:lang w:val="en-GB"/>
+        </w:rPr>
+      </w:pPr>
+    </w:p>
+    <w:p>
+      <w:pPr>
+        <w:jc w:val="thaiDistribute"/>
+        <w:rPr>
+          <w:rFonts w:ascii="TH SarabunPSK" w:hAnsi="TH SarabunPSK" w:cs="TH SarabunPSK"/>
+          <w:sz w:val="32"/>
+          <w:szCs w:val="32"/>
+          <w:lang w:val="en-GB"/>
+        </w:rPr>
+      </w:pPr>
+    </w:p>
+    <w:p>
+      <w:pPr>
+        <w:jc w:val="thaiDistribute"/>
+        <w:rPr>
+          <w:rFonts w:ascii="TH SarabunPSK" w:hAnsi="TH SarabunPSK" w:cs="TH SarabunPSK"/>
+          <w:sz w:val="32"/>
+          <w:szCs w:val="32"/>
+          <w:lang w:val="en-GB"/>
+        </w:rPr>
+      </w:pPr>
+    </w:p>
+    <w:p>
+      <w:pPr>
+        <w:jc w:val="thaiDistribute"/>
+        <w:rPr>
+          <w:rFonts w:ascii="TH SarabunPSK" w:hAnsi="TH SarabunPSK" w:cs="TH SarabunPSK"/>
+          <w:sz w:val="32"/>
+          <w:szCs w:val="32"/>
+          <w:lang w:val="en-GB"/>
+        </w:rPr>
+      </w:pPr>
+    </w:p>
+    <w:p>
+      <w:pPr>
+        <w:jc w:val="thaiDistribute"/>
+        <w:rPr>
+          <w:rFonts w:ascii="TH SarabunPSK" w:hAnsi="TH SarabunPSK" w:cs="TH SarabunPSK"/>
+          <w:sz w:val="32"/>
+          <w:szCs w:val="32"/>
+          <w:lang w:val="en-GB"/>
+        </w:rPr>
+      </w:pPr>
+    </w:p>
+    <w:p>
+      <w:pPr>
+        <w:jc w:val="thaiDistribute"/>
+        <w:rPr>
+          <w:rFonts w:ascii="TH SarabunPSK" w:hAnsi="TH SarabunPSK" w:cs="TH SarabunPSK"/>
+          <w:sz w:val="32"/>
+          <w:szCs w:val="32"/>
+          <w:lang w:val="en-GB"/>
+        </w:rPr>
+      </w:pPr>
+    </w:p>
+    <w:p>
+      <w:pPr>
+        <w:jc w:val="thaiDistribute"/>
+        <w:rPr>
+          <w:rFonts w:ascii="TH SarabunPSK" w:hAnsi="TH SarabunPSK" w:cs="TH SarabunPSK"/>
+          <w:sz w:val="32"/>
+          <w:szCs w:val="32"/>
+          <w:lang w:val="en-GB"/>
+        </w:rPr>
+      </w:pPr>
+    </w:p>
+    <w:p>
+      <w:pPr>
+        <w:jc w:val="thaiDistribute"/>
+        <w:rPr>
+          <w:rFonts w:ascii="TH SarabunPSK" w:hAnsi="TH SarabunPSK" w:cs="TH SarabunPSK"/>
+          <w:sz w:val="32"/>
+          <w:szCs w:val="32"/>
+          <w:lang w:val="en-GB"/>
+        </w:rPr>
+      </w:pPr>
+    </w:p>
+    <w:p>
+      <w:pPr>
+        <w:jc w:val="thaiDistribute"/>
+        <w:rPr>
+          <w:rFonts w:ascii="TH SarabunPSK" w:hAnsi="TH SarabunPSK" w:cs="TH SarabunPSK"/>
+          <w:sz w:val="32"/>
+          <w:szCs w:val="32"/>
+          <w:lang w:val="en-GB"/>
+        </w:rPr>
+      </w:pPr>
+    </w:p>
+    <w:p>
+      <w:pPr>
+        <w:jc w:val="thaiDistribute"/>
+        <w:rPr>
+          <w:rFonts w:ascii="TH SarabunPSK" w:hAnsi="TH SarabunPSK" w:cs="TH SarabunPSK"/>
+          <w:sz w:val="32"/>
+          <w:szCs w:val="32"/>
+          <w:lang w:val="en-GB"/>
+        </w:rPr>
+      </w:pPr>
+    </w:p>
+    <w:p>
+      <w:pPr>
+        <w:jc w:val="thaiDistribute"/>
+        <w:rPr>
+          <w:rFonts w:ascii="TH SarabunPSK" w:hAnsi="TH SarabunPSK" w:cs="TH SarabunPSK"/>
+          <w:sz w:val="32"/>
+          <w:szCs w:val="32"/>
+          <w:lang w:val="en-GB"/>
+        </w:rPr>
+      </w:pPr>
+    </w:p>
+    <w:p>
+      <w:pPr>
+        <w:jc w:val="thaiDistribute"/>
+        <w:rPr>
+          <w:rFonts w:ascii="TH SarabunPSK" w:hAnsi="TH SarabunPSK" w:cs="TH SarabunPSK"/>
+          <w:sz w:val="32"/>
+          <w:szCs w:val="32"/>
+          <w:lang w:val="en-GB"/>
+        </w:rPr>
+      </w:pPr>
+    </w:p>
+    <w:p>
+      <w:pPr>
+        <w:jc w:val="thaiDistribute"/>
+        <w:rPr>
+          <w:rFonts w:ascii="TH SarabunPSK" w:hAnsi="TH SarabunPSK" w:cs="TH SarabunPSK"/>
+          <w:sz w:val="32"/>
+          <w:szCs w:val="32"/>
+          <w:lang w:val="en-GB"/>
+        </w:rPr>
+      </w:pPr>
+    </w:p>
+    <w:p>
+      <w:pPr>
+        <w:jc w:val="thaiDistribute"/>
+        <w:rPr>
+          <w:rFonts w:ascii="TH SarabunPSK" w:hAnsi="TH SarabunPSK" w:cs="TH SarabunPSK" w:hint="cs"/>
+          <w:sz w:val="32"/>
+          <w:szCs w:val="32"/>
+          <w:cs/>
+          <w:lang w:val="en-GB"/>
+        </w:rPr>
+      </w:pPr>
+    </w:p>
+    <w:p>
+      <w:pPr>
+        <w:jc w:val="center"/>
+        <w:rPr>
+          <w:rFonts w:ascii="TH SarabunPSK" w:hAnsi="TH SarabunPSK" w:cs="TH SarabunPSK"/>
+          <w:b/>
+          <w:bCs/>
+          <w:sz w:val="32"/>
+          <w:szCs w:val="32"/>
+          <w:lang w:val="en-GB"/>
+        </w:rPr>
+      </w:pPr>
+      <w:r>
+        <w:rPr>
+          <w:rFonts w:ascii="TH SarabunPSK" w:hAnsi="TH SarabunPSK" w:cs="TH SarabunPSK" w:hint="cs"/>
+          <w:b/>
+          <w:bCs/>
+          <w:sz w:val="32"/>
+          <w:szCs w:val="32"/>
+          <w:cs/>
+          <w:lang w:val="en-GB"/>
+        </w:rPr>
+        <w:lastRenderedPageBreak/>
+        <w:t>เอกสารอ้างอิง</w:t>
+      </w:r>
+    </w:p>
+    <w:p>
+      <w:pPr>
+        <w:jc w:val="center"/>
+        <w:rPr>
+          <w:rFonts w:ascii="TH SarabunPSK" w:hAnsi="TH SarabunPSK" w:cs="TH SarabunPSK" w:hint="cs"/>
+          <w:b/>
+          <w:bCs/>
+          <w:sz w:val="32"/>
+          <w:szCs w:val="32"/>
+          <w:lang w:val="en-GB"/>
+        </w:rPr>
+      </w:pPr>
+    </w:p>
+    <w:p>
+      <w:pPr>
+        <w:pStyle w:val="NoSpacing"/>
+        <w:tabs>
+          <w:tab w:val="left" w:pos="340"/>
+          <w:tab w:val="left" w:pos="482"/>
+          <w:tab w:val="left" w:pos="624"/>
+          <w:tab w:val="left" w:pos="765"/>
+          <w:tab w:val="left" w:pos="2977"/>
+          <w:tab w:val="left" w:pos="3402"/>
+          <w:tab w:val="left" w:pos="3686"/>
+          <w:tab w:val="left" w:pos="3828"/>
+        </w:tabs>
+        <w:jc w:val="thaiDistribute"/>
+        <w:rPr>
+          <w:rFonts w:ascii="TH SarabunPSK" w:hAnsi="TH SarabunPSK" w:cs="TH SarabunPSK" w:hint="cs"/>
+          <w:sz w:val="32"/>
+          <w:szCs w:val="32"/>
+        </w:rPr>
+      </w:pPr>
+      <w:proofErr w:type="spellStart"/>
+      <w:r>
+        <w:rPr>
+          <w:rFonts w:ascii="TH SarabunPSK" w:hAnsi="TH SarabunPSK" w:cs="TH SarabunPSK"/>
+          <w:sz w:val="32"/>
+          <w:szCs w:val="32"/>
+        </w:rPr>
+        <w:t>S</w:t>
+      </w:r>
+      <w:r>
+        <w:rPr>
+          <w:rFonts w:ascii="TH SarabunPSK" w:hAnsi="TH SarabunPSK" w:cs="TH SarabunPSK" w:hint="cs"/>
+          <w:sz w:val="32"/>
+          <w:szCs w:val="32"/>
+        </w:rPr>
+        <w:t>omkiat</w:t>
+      </w:r>
+      <w:proofErr w:type="spellEnd"/>
+      <w:r>
+        <w:rPr>
+          <w:rFonts w:ascii="TH SarabunPSK" w:hAnsi="TH SarabunPSK" w:cs="TH SarabunPSK"/>
+          <w:sz w:val="32"/>
+          <w:szCs w:val="32"/>
+        </w:rPr>
+        <w:t>.</w:t>
+      </w:r>
+      <w:r>
+        <w:rPr>
+          <w:rFonts w:ascii="TH SarabunPSK" w:hAnsi="TH SarabunPSK" w:cs="TH SarabunPSK" w:hint="cs"/>
+          <w:sz w:val="32"/>
+          <w:szCs w:val="32"/>
+        </w:rPr>
+        <w:t xml:space="preserve"> </w:t>
+      </w:r>
+      <w:r>
+        <w:rPr>
+          <w:rFonts w:ascii="TH SarabunPSK" w:hAnsi="TH SarabunPSK" w:cs="TH SarabunPSK" w:hint="cs"/>
+          <w:sz w:val="32"/>
+          <w:szCs w:val="32"/>
+          <w:cs/>
+        </w:rPr>
+        <w:t>(</w:t>
+      </w:r>
+      <w:r>
+        <w:rPr>
+          <w:rFonts w:ascii="TH SarabunPSK" w:hAnsi="TH SarabunPSK" w:cs="TH SarabunPSK" w:hint="cs"/>
+          <w:sz w:val="32"/>
+          <w:szCs w:val="32"/>
+        </w:rPr>
+        <w:t>2558</w:t>
+      </w:r>
+      <w:r>
+        <w:rPr>
+          <w:rFonts w:ascii="TH SarabunPSK" w:hAnsi="TH SarabunPSK" w:cs="TH SarabunPSK" w:hint="cs"/>
+          <w:sz w:val="32"/>
+          <w:szCs w:val="32"/>
+          <w:cs/>
+        </w:rPr>
+        <w:t>)</w:t>
+      </w:r>
+      <w:r>
+        <w:rPr>
+          <w:rFonts w:ascii="TH SarabunPSK" w:hAnsi="TH SarabunPSK" w:cs="TH SarabunPSK" w:hint="cs"/>
+          <w:sz w:val="32"/>
+          <w:szCs w:val="32"/>
+        </w:rPr>
+        <w:t>.</w:t>
+      </w:r>
+      <w:r>
+        <w:rPr>
+          <w:rFonts w:ascii="TH SarabunPSK" w:hAnsi="TH SarabunPSK" w:cs="TH SarabunPSK"/>
+          <w:sz w:val="32"/>
+          <w:szCs w:val="32"/>
+        </w:rPr>
+        <w:t xml:space="preserve"> </w:t>
+      </w:r>
+      <w:r>
+        <w:rPr>
+          <w:rFonts w:ascii="TH SarabunPSK" w:hAnsi="TH SarabunPSK" w:cs="TH SarabunPSK"/>
+          <w:sz w:val="32"/>
+          <w:szCs w:val="32"/>
+          <w:lang w:val="en-GB"/>
+        </w:rPr>
+        <w:t xml:space="preserve"> </w:t>
+      </w:r>
+      <w:r>
+        <w:rPr>
+          <w:rFonts w:ascii="TH SarabunPSK" w:hAnsi="TH SarabunPSK" w:cs="TH SarabunPSK" w:hint="cs"/>
+          <w:b/>
+          <w:bCs/>
+          <w:sz w:val="32"/>
+          <w:szCs w:val="32"/>
+          <w:cs/>
+        </w:rPr>
+        <w:t xml:space="preserve">7 วิธีสำหรับนำ </w:t>
+      </w:r>
+      <w:r>
+        <w:rPr>
+          <w:rFonts w:ascii="TH SarabunPSK" w:hAnsi="TH SarabunPSK" w:cs="TH SarabunPSK" w:hint="cs"/>
+          <w:b/>
+          <w:bCs/>
+          <w:sz w:val="32"/>
+          <w:szCs w:val="32"/>
+        </w:rPr>
+        <w:t xml:space="preserve">DevOps </w:t>
+      </w:r>
+      <w:r>
+        <w:rPr>
+          <w:rFonts w:ascii="TH SarabunPSK" w:hAnsi="TH SarabunPSK" w:cs="TH SarabunPSK" w:hint="cs"/>
+          <w:b/>
+          <w:bCs/>
+          <w:sz w:val="32"/>
+          <w:szCs w:val="32"/>
+          <w:cs/>
+        </w:rPr>
+        <w:t>เข้ามาใช้ในองค์กร</w:t>
+      </w:r>
+      <w:r>
+        <w:rPr>
+          <w:rFonts w:ascii="TH SarabunPSK" w:hAnsi="TH SarabunPSK" w:cs="TH SarabunPSK" w:hint="cs"/>
+          <w:b/>
+          <w:bCs/>
+          <w:sz w:val="32"/>
+          <w:szCs w:val="32"/>
+        </w:rPr>
+        <w:t xml:space="preserve">. </w:t>
+      </w:r>
+      <w:r>
+        <w:rPr>
+          <w:rFonts w:ascii="TH SarabunPSK" w:hAnsi="TH SarabunPSK" w:cs="TH SarabunPSK" w:hint="cs"/>
+          <w:sz w:val="32"/>
+          <w:szCs w:val="32"/>
+          <w:cs/>
+        </w:rPr>
+        <w:t xml:space="preserve">ค้นเมื่อ </w:t>
+      </w:r>
+      <w:r>
+        <w:rPr>
+          <w:rFonts w:ascii="TH SarabunPSK" w:hAnsi="TH SarabunPSK" w:cs="TH SarabunPSK" w:hint="cs"/>
+          <w:sz w:val="32"/>
+          <w:szCs w:val="32"/>
+        </w:rPr>
+        <w:t>1</w:t>
+      </w:r>
+      <w:r>
+        <w:rPr>
+          <w:rFonts w:ascii="TH SarabunPSK" w:hAnsi="TH SarabunPSK" w:cs="TH SarabunPSK"/>
+          <w:sz w:val="32"/>
+          <w:szCs w:val="32"/>
+        </w:rPr>
+        <w:t xml:space="preserve">8 </w:t>
+      </w:r>
+      <w:r>
+        <w:rPr>
+          <w:rFonts w:ascii="TH SarabunPSK" w:hAnsi="TH SarabunPSK" w:cs="TH SarabunPSK" w:hint="cs"/>
+          <w:sz w:val="32"/>
+          <w:szCs w:val="32"/>
+          <w:cs/>
+        </w:rPr>
+        <w:t xml:space="preserve">กุมภาพันธ์ </w:t>
+      </w:r>
+      <w:r>
+        <w:rPr>
+          <w:rFonts w:ascii="TH SarabunPSK" w:hAnsi="TH SarabunPSK" w:cs="TH SarabunPSK"/>
+          <w:sz w:val="32"/>
+          <w:szCs w:val="32"/>
+          <w:lang w:val="en-GB"/>
+        </w:rPr>
+        <w:t>2564</w:t>
+      </w:r>
+      <w:r>
+        <w:rPr>
+          <w:rFonts w:ascii="TH SarabunPSK" w:hAnsi="TH SarabunPSK" w:cs="TH SarabunPSK" w:hint="cs"/>
+          <w:sz w:val="32"/>
+          <w:szCs w:val="32"/>
+        </w:rPr>
+        <w:t>,</w:t>
+      </w:r>
+      <w:r>
+        <w:rPr>
+          <w:rFonts w:ascii="TH SarabunPSK" w:hAnsi="TH SarabunPSK" w:cs="TH SarabunPSK" w:hint="cs"/>
+          <w:sz w:val="32"/>
+          <w:szCs w:val="32"/>
+          <w:cs/>
+        </w:rPr>
+        <w:t xml:space="preserve"> </w:t>
+      </w:r>
+    </w:p>
+    <w:p>
+      <w:pPr>
+        <w:pStyle w:val="NoSpacing"/>
+        <w:tabs>
+          <w:tab w:val="left" w:pos="340"/>
+          <w:tab w:val="left" w:pos="482"/>
+          <w:tab w:val="left" w:pos="624"/>
+          <w:tab w:val="left" w:pos="765"/>
+          <w:tab w:val="left" w:pos="2977"/>
+          <w:tab w:val="left" w:pos="3402"/>
+          <w:tab w:val="left" w:pos="3686"/>
+          <w:tab w:val="left" w:pos="3828"/>
+        </w:tabs>
+        <w:jc w:val="thaiDistribute"/>
+        <w:rPr>
+          <w:rFonts w:ascii="TH SarabunPSK" w:hAnsi="TH SarabunPSK" w:cs="TH SarabunPSK"/>
+          <w:sz w:val="32"/>
+          <w:szCs w:val="32"/>
+        </w:rPr>
+      </w:pPr>
+      <w:r>
+        <w:rPr>
+          <w:rFonts w:ascii="TH SarabunPSK" w:hAnsi="TH SarabunPSK" w:cs="TH SarabunPSK"/>
+          <w:sz w:val="32"/>
+          <w:szCs w:val="32"/>
+        </w:rPr>
+        <w:t xml:space="preserve">    </w:t>
+      </w:r>
+      <w:r>
+        <w:rPr>
+          <w:rFonts w:ascii="TH SarabunPSK" w:hAnsi="TH SarabunPSK" w:cs="TH SarabunPSK" w:hint="cs"/>
+          <w:sz w:val="32"/>
+          <w:szCs w:val="32"/>
+          <w:cs/>
+        </w:rPr>
+        <w:t xml:space="preserve">จาก </w:t>
+      </w:r>
+      <w:r>
+        <w:rPr>
+          <w:rFonts w:ascii="TH SarabunPSK" w:hAnsi="TH SarabunPSK" w:cs="TH SarabunPSK"/>
+          <w:sz w:val="32"/>
+          <w:szCs w:val="32"/>
+        </w:rPr>
+        <w:t>https://www.somkia</w:t>
+      </w:r>
+      <w:r>
+        <w:rPr>
+          <w:rFonts w:ascii="TH SarabunPSK" w:hAnsi="TH SarabunPSK" w:cs="TH SarabunPSK"/>
+          <w:sz w:val="32"/>
+          <w:szCs w:val="32"/>
+        </w:rPr>
+        <w:t>t</w:t>
+      </w:r>
+      <w:r>
+        <w:rPr>
+          <w:rFonts w:ascii="TH SarabunPSK" w:hAnsi="TH SarabunPSK" w:cs="TH SarabunPSK"/>
+          <w:sz w:val="32"/>
+          <w:szCs w:val="32"/>
+        </w:rPr>
+        <w:t>.cc/start-with-devops/</w:t>
+      </w:r>
+    </w:p>
+    <w:p>
+      <w:pPr>
+        <w:rPr>
+          <w:rFonts w:ascii="TH SarabunPSK" w:hAnsi="TH SarabunPSK" w:cs="TH SarabunPSK"/>
+          <w:sz w:val="32"/>
+          <w:szCs w:val="32"/>
+        </w:rPr>
+      </w:pPr>
+      <w:proofErr w:type="spellStart"/>
+      <w:r>
+        <w:rPr>
+          <w:rFonts w:ascii="TH SarabunPSK" w:eastAsiaTheme="minorEastAsia" w:hAnsi="TH SarabunPSK" w:cs="TH SarabunPSK"/>
+          <w:sz w:val="32"/>
+          <w:szCs w:val="32"/>
+          <w:lang w:val="en-US"/>
+        </w:rPr>
+        <w:t>N</w:t>
+      </w:r>
+      <w:r>
+        <w:rPr>
+          <w:rFonts w:ascii="TH SarabunPSK" w:eastAsiaTheme="minorEastAsia" w:hAnsi="TH SarabunPSK" w:cs="TH SarabunPSK"/>
+          <w:sz w:val="32"/>
+          <w:szCs w:val="32"/>
+          <w:lang w:val="en-US"/>
+        </w:rPr>
+        <w:t>arissara</w:t>
+      </w:r>
+      <w:proofErr w:type="spellEnd"/>
+      <w:r>
+        <w:rPr>
+          <w:rFonts w:ascii="TH SarabunPSK" w:eastAsiaTheme="minorEastAsia" w:hAnsi="TH SarabunPSK" w:cs="TH SarabunPSK"/>
+          <w:sz w:val="32"/>
+          <w:szCs w:val="32"/>
+          <w:lang w:val="en-US"/>
+        </w:rPr>
+        <w:t xml:space="preserve">. </w:t>
+      </w:r>
+      <w:r>
+        <w:rPr>
+          <w:rFonts w:ascii="TH SarabunPSK" w:hAnsi="TH SarabunPSK" w:cs="TH SarabunPSK" w:hint="cs"/>
+          <w:sz w:val="32"/>
+          <w:szCs w:val="32"/>
+          <w:cs/>
+        </w:rPr>
+        <w:t>(</w:t>
+      </w:r>
+      <w:r>
+        <w:rPr>
+          <w:rFonts w:ascii="TH SarabunPSK" w:hAnsi="TH SarabunPSK" w:cs="TH SarabunPSK"/>
+          <w:sz w:val="32"/>
+          <w:szCs w:val="32"/>
+          <w:lang w:val="en-GB"/>
+        </w:rPr>
+        <w:t>2560</w:t>
+      </w:r>
+      <w:r>
+        <w:rPr>
+          <w:rFonts w:ascii="TH SarabunPSK" w:hAnsi="TH SarabunPSK" w:cs="TH SarabunPSK" w:hint="cs"/>
+          <w:sz w:val="32"/>
+          <w:szCs w:val="32"/>
+          <w:cs/>
+        </w:rPr>
+        <w:t>)</w:t>
+      </w:r>
+      <w:r>
+        <w:rPr>
+          <w:rFonts w:ascii="TH SarabunPSK" w:hAnsi="TH SarabunPSK" w:cs="TH SarabunPSK" w:hint="cs"/>
+          <w:sz w:val="32"/>
+          <w:szCs w:val="32"/>
+        </w:rPr>
+        <w:t>.</w:t>
+      </w:r>
+      <w:r>
+        <w:rPr>
+          <w:rFonts w:ascii="TH SarabunPSK" w:hAnsi="TH SarabunPSK" w:cs="TH SarabunPSK"/>
+          <w:sz w:val="32"/>
+          <w:szCs w:val="32"/>
+        </w:rPr>
+        <w:t xml:space="preserve"> </w:t>
+      </w:r>
+      <w:r>
+        <w:rPr>
+          <w:rFonts w:ascii="TH SarabunPSK" w:hAnsi="TH SarabunPSK" w:cs="TH SarabunPSK"/>
+          <w:sz w:val="32"/>
+          <w:szCs w:val="32"/>
+          <w:lang w:val="en-GB"/>
+        </w:rPr>
+        <w:t xml:space="preserve"> </w:t>
+      </w:r>
+      <w:r>
+        <w:rPr>
+          <w:rFonts w:ascii="TH SarabunPSK" w:hAnsi="TH SarabunPSK" w:cs="TH SarabunPSK"/>
+          <w:b/>
+          <w:bCs/>
+          <w:sz w:val="32"/>
+          <w:szCs w:val="32"/>
+          <w:cs/>
+        </w:rPr>
+        <w:t xml:space="preserve">การนำ </w:t>
+      </w:r>
+      <w:r>
+        <w:rPr>
+          <w:rFonts w:ascii="TH SarabunPSK" w:hAnsi="TH SarabunPSK" w:cs="TH SarabunPSK"/>
+          <w:b/>
+          <w:bCs/>
+          <w:sz w:val="32"/>
+          <w:szCs w:val="32"/>
+        </w:rPr>
+        <w:t xml:space="preserve">Automated testing </w:t>
+      </w:r>
+      <w:r>
+        <w:rPr>
+          <w:rFonts w:ascii="TH SarabunPSK" w:hAnsi="TH SarabunPSK" w:cs="TH SarabunPSK"/>
+          <w:b/>
+          <w:bCs/>
+          <w:sz w:val="32"/>
+          <w:szCs w:val="32"/>
+          <w:cs/>
+        </w:rPr>
+        <w:t xml:space="preserve">มารวมเข้ากับ กระบวนการ </w:t>
+      </w:r>
+      <w:r>
+        <w:rPr>
+          <w:rFonts w:ascii="TH SarabunPSK" w:hAnsi="TH SarabunPSK" w:cs="TH SarabunPSK"/>
+          <w:b/>
+          <w:bCs/>
+          <w:sz w:val="32"/>
+          <w:szCs w:val="32"/>
+        </w:rPr>
+        <w:t>CI/CD</w:t>
+      </w:r>
+      <w:r>
+        <w:rPr>
+          <w:rFonts w:ascii="TH SarabunPSK" w:hAnsi="TH SarabunPSK" w:cs="TH SarabunPSK"/>
+          <w:b/>
+          <w:bCs/>
+          <w:sz w:val="32"/>
+          <w:szCs w:val="32"/>
+        </w:rPr>
+        <w:t xml:space="preserve">. </w:t>
+      </w:r>
+      <w:r>
+        <w:rPr>
+          <w:rFonts w:ascii="TH SarabunPSK" w:hAnsi="TH SarabunPSK" w:cs="TH SarabunPSK" w:hint="cs"/>
+          <w:sz w:val="32"/>
+          <w:szCs w:val="32"/>
+          <w:cs/>
+        </w:rPr>
+        <w:t xml:space="preserve">ค้นเมื่อ </w:t>
+      </w:r>
+      <w:r>
+        <w:rPr>
+          <w:rFonts w:ascii="TH SarabunPSK" w:hAnsi="TH SarabunPSK" w:cs="TH SarabunPSK" w:hint="cs"/>
+          <w:sz w:val="32"/>
+          <w:szCs w:val="32"/>
+        </w:rPr>
+        <w:t>1</w:t>
+      </w:r>
+      <w:r>
+        <w:rPr>
+          <w:rFonts w:ascii="TH SarabunPSK" w:hAnsi="TH SarabunPSK" w:cs="TH SarabunPSK"/>
+          <w:sz w:val="32"/>
+          <w:szCs w:val="32"/>
+        </w:rPr>
+        <w:t xml:space="preserve">8 </w:t>
+      </w:r>
+      <w:r>
+        <w:rPr>
+          <w:rFonts w:ascii="TH SarabunPSK" w:hAnsi="TH SarabunPSK" w:cs="TH SarabunPSK" w:hint="cs"/>
+          <w:sz w:val="32"/>
+          <w:szCs w:val="32"/>
+          <w:cs/>
+        </w:rPr>
+        <w:t xml:space="preserve">กุมภาพันธ์ </w:t>
+      </w:r>
+    </w:p>
+    <w:p>
+      <w:pPr>
+        <w:rPr>
+          <w:rFonts w:ascii="TH SarabunPSK" w:hAnsi="TH SarabunPSK" w:cs="TH SarabunPSK"/>
+          <w:sz w:val="32"/>
+          <w:szCs w:val="32"/>
+          <w:lang w:val="en-GB"/>
+        </w:rPr>
+      </w:pPr>
+      <w:r>
+        <w:rPr>
+          <w:rFonts w:ascii="TH SarabunPSK" w:hAnsi="TH SarabunPSK" w:cs="TH SarabunPSK"/>
+          <w:sz w:val="32"/>
+          <w:szCs w:val="32"/>
+          <w:lang w:val="en-GB"/>
+        </w:rPr>
+        <w:t xml:space="preserve">    </w:t>
+      </w:r>
+      <w:r>
+        <w:rPr>
+          <w:rFonts w:ascii="TH SarabunPSK" w:hAnsi="TH SarabunPSK" w:cs="TH SarabunPSK"/>
+          <w:sz w:val="32"/>
+          <w:szCs w:val="32"/>
+          <w:lang w:val="en-GB"/>
+        </w:rPr>
+        <w:t>2564</w:t>
+      </w:r>
+      <w:r>
+        <w:rPr>
+          <w:rFonts w:ascii="TH SarabunPSK" w:hAnsi="TH SarabunPSK" w:cs="TH SarabunPSK" w:hint="cs"/>
+          <w:sz w:val="32"/>
+          <w:szCs w:val="32"/>
+        </w:rPr>
+        <w:t>,</w:t>
+      </w:r>
+      <w:r>
+        <w:rPr>
+          <w:rFonts w:ascii="TH SarabunPSK" w:hAnsi="TH SarabunPSK" w:cs="TH SarabunPSK" w:hint="cs"/>
+          <w:sz w:val="32"/>
+          <w:szCs w:val="32"/>
+          <w:cs/>
+        </w:rPr>
+        <w:t xml:space="preserve"> จาก </w:t>
+      </w:r>
+      <w:r>
+        <w:rPr>
+          <w:rFonts w:ascii="TH SarabunPSK" w:hAnsi="TH SarabunPSK" w:cs="TH SarabunPSK"/>
+          <w:sz w:val="32"/>
+          <w:szCs w:val="32"/>
+        </w:rPr>
+        <w:t>https://1th.me/tEx6v</w:t>
+      </w:r>
+    </w:p>
+    <w:p>
+      <w:pPr>
+        <w:rPr>
+          <w:rFonts w:ascii="TH SarabunPSK" w:hAnsi="TH SarabunPSK" w:cs="TH SarabunPSK"/>
+          <w:sz w:val="32"/>
+          <w:szCs w:val="32"/>
+          <w:lang w:val="en-GB"/>
+        </w:rPr>
+      </w:pPr>
+      <w:r>
+        <w:rPr>
+          <w:rFonts w:ascii="TH SarabunPSK" w:eastAsiaTheme="minorEastAsia" w:hAnsi="TH SarabunPSK" w:cs="TH SarabunPSK"/>
+          <w:sz w:val="32"/>
+          <w:szCs w:val="32"/>
+          <w:lang w:val="en-US"/>
+        </w:rPr>
+        <w:t xml:space="preserve">S, </w:t>
+      </w:r>
+      <w:proofErr w:type="spellStart"/>
+      <w:r>
+        <w:rPr>
+          <w:rFonts w:ascii="TH SarabunPSK" w:eastAsiaTheme="minorEastAsia" w:hAnsi="TH SarabunPSK" w:cs="TH SarabunPSK"/>
+          <w:sz w:val="32"/>
+          <w:szCs w:val="32"/>
+          <w:lang w:val="en-US"/>
+        </w:rPr>
+        <w:t>Pariwat</w:t>
+      </w:r>
+      <w:proofErr w:type="spellEnd"/>
+      <w:r>
+        <w:rPr>
+          <w:rFonts w:ascii="TH SarabunPSK" w:eastAsiaTheme="minorEastAsia" w:hAnsi="TH SarabunPSK" w:cs="TH SarabunPSK"/>
+          <w:sz w:val="32"/>
+          <w:szCs w:val="32"/>
+          <w:lang w:val="en-US"/>
+        </w:rPr>
+        <w:t xml:space="preserve">. </w:t>
+      </w:r>
+      <w:r>
+        <w:rPr>
+          <w:rFonts w:ascii="TH SarabunPSK" w:hAnsi="TH SarabunPSK" w:cs="TH SarabunPSK" w:hint="cs"/>
+          <w:sz w:val="32"/>
+          <w:szCs w:val="32"/>
+          <w:cs/>
+        </w:rPr>
+        <w:t>(</w:t>
+      </w:r>
+      <w:r>
+        <w:rPr>
+          <w:rFonts w:ascii="TH SarabunPSK" w:hAnsi="TH SarabunPSK" w:cs="TH SarabunPSK"/>
+          <w:sz w:val="32"/>
+          <w:szCs w:val="32"/>
+          <w:lang w:val="en-GB"/>
+        </w:rPr>
+        <w:t>2560</w:t>
+      </w:r>
+      <w:r>
+        <w:rPr>
+          <w:rFonts w:ascii="TH SarabunPSK" w:hAnsi="TH SarabunPSK" w:cs="TH SarabunPSK" w:hint="cs"/>
+          <w:sz w:val="32"/>
+          <w:szCs w:val="32"/>
+          <w:cs/>
+        </w:rPr>
+        <w:t>)</w:t>
+      </w:r>
+      <w:r>
+        <w:rPr>
+          <w:rFonts w:ascii="TH SarabunPSK" w:hAnsi="TH SarabunPSK" w:cs="TH SarabunPSK" w:hint="cs"/>
+          <w:sz w:val="32"/>
+          <w:szCs w:val="32"/>
+        </w:rPr>
+        <w:t>.</w:t>
+      </w:r>
+      <w:r>
+        <w:rPr>
+          <w:rFonts w:ascii="TH SarabunPSK" w:hAnsi="TH SarabunPSK" w:cs="TH SarabunPSK"/>
+          <w:sz w:val="32"/>
+          <w:szCs w:val="32"/>
+        </w:rPr>
+        <w:t xml:space="preserve"> </w:t>
+      </w:r>
+      <w:r>
+        <w:rPr>
+          <w:rFonts w:ascii="TH SarabunPSK" w:hAnsi="TH SarabunPSK" w:cs="TH SarabunPSK"/>
+          <w:sz w:val="32"/>
+          <w:szCs w:val="32"/>
+          <w:lang w:val="en-GB"/>
+        </w:rPr>
+        <w:t xml:space="preserve"> </w:t>
+      </w:r>
+      <w:r>
+        <w:rPr>
+          <w:rFonts w:ascii="TH SarabunPSK" w:hAnsi="TH SarabunPSK" w:cs="TH SarabunPSK"/>
+          <w:b/>
+          <w:bCs/>
+          <w:sz w:val="32"/>
+          <w:szCs w:val="32"/>
+        </w:rPr>
+        <w:t xml:space="preserve">Learn DevOps </w:t>
+      </w:r>
+      <w:r>
+        <w:rPr>
+          <w:rFonts w:ascii="TH SarabunPSK" w:hAnsi="TH SarabunPSK" w:cs="TH SarabunPSK"/>
+          <w:b/>
+          <w:bCs/>
+          <w:sz w:val="32"/>
+          <w:szCs w:val="32"/>
+          <w:cs/>
+        </w:rPr>
+        <w:t xml:space="preserve">ตอนที่ 2 : </w:t>
+      </w:r>
+      <w:r>
+        <w:rPr>
+          <w:rFonts w:ascii="TH SarabunPSK" w:hAnsi="TH SarabunPSK" w:cs="TH SarabunPSK"/>
+          <w:b/>
+          <w:bCs/>
+          <w:sz w:val="32"/>
+          <w:szCs w:val="32"/>
+        </w:rPr>
+        <w:t xml:space="preserve">DevOps </w:t>
+      </w:r>
+      <w:r>
+        <w:rPr>
+          <w:rFonts w:ascii="TH SarabunPSK" w:hAnsi="TH SarabunPSK" w:cs="TH SarabunPSK"/>
+          <w:b/>
+          <w:bCs/>
+          <w:sz w:val="32"/>
+          <w:szCs w:val="32"/>
+          <w:cs/>
+        </w:rPr>
+        <w:t xml:space="preserve">คืออะไร </w:t>
+      </w:r>
+      <w:r>
+        <w:rPr>
+          <w:rFonts w:ascii="TH SarabunPSK" w:hAnsi="TH SarabunPSK" w:cs="TH SarabunPSK"/>
+          <w:b/>
+          <w:bCs/>
+          <w:sz w:val="32"/>
+          <w:szCs w:val="32"/>
+        </w:rPr>
+        <w:t>?</w:t>
+      </w:r>
+      <w:r>
+        <w:rPr>
+          <w:rFonts w:ascii="TH SarabunPSK" w:hAnsi="TH SarabunPSK" w:cs="TH SarabunPSK"/>
+          <w:b/>
+          <w:bCs/>
+          <w:sz w:val="32"/>
+          <w:szCs w:val="32"/>
+          <w:lang w:val="en-GB"/>
+        </w:rPr>
+        <w:t xml:space="preserve">. </w:t>
+      </w:r>
+      <w:r>
+        <w:rPr>
+          <w:rFonts w:ascii="TH SarabunPSK" w:hAnsi="TH SarabunPSK" w:cs="TH SarabunPSK" w:hint="cs"/>
+          <w:sz w:val="32"/>
+          <w:szCs w:val="32"/>
+          <w:cs/>
+        </w:rPr>
+        <w:t xml:space="preserve">ค้นเมื่อ </w:t>
+      </w:r>
+      <w:r>
+        <w:rPr>
+          <w:rFonts w:ascii="TH SarabunPSK" w:hAnsi="TH SarabunPSK" w:cs="TH SarabunPSK" w:hint="cs"/>
+          <w:sz w:val="32"/>
+          <w:szCs w:val="32"/>
+        </w:rPr>
+        <w:t>1</w:t>
+      </w:r>
+      <w:r>
+        <w:rPr>
+          <w:rFonts w:ascii="TH SarabunPSK" w:hAnsi="TH SarabunPSK" w:cs="TH SarabunPSK"/>
+          <w:sz w:val="32"/>
+          <w:szCs w:val="32"/>
+        </w:rPr>
+        <w:t xml:space="preserve">8 </w:t>
+      </w:r>
+      <w:r>
+        <w:rPr>
+          <w:rFonts w:ascii="TH SarabunPSK" w:hAnsi="TH SarabunPSK" w:cs="TH SarabunPSK" w:hint="cs"/>
+          <w:sz w:val="32"/>
+          <w:szCs w:val="32"/>
+          <w:cs/>
+        </w:rPr>
+        <w:t xml:space="preserve">กุมภาพันธ์ </w:t>
+      </w:r>
+      <w:r>
+        <w:rPr>
+          <w:rFonts w:ascii="TH SarabunPSK" w:hAnsi="TH SarabunPSK" w:cs="TH SarabunPSK"/>
+          <w:sz w:val="32"/>
+          <w:szCs w:val="32"/>
+          <w:lang w:val="en-GB"/>
+        </w:rPr>
+        <w:t>2564</w:t>
+      </w:r>
+      <w:r>
+        <w:rPr>
+          <w:rFonts w:ascii="TH SarabunPSK" w:hAnsi="TH SarabunPSK" w:cs="TH SarabunPSK" w:hint="cs"/>
+          <w:sz w:val="32"/>
+          <w:szCs w:val="32"/>
+        </w:rPr>
+        <w:t>,</w:t>
+      </w:r>
+      <w:r>
+        <w:rPr>
+          <w:rFonts w:ascii="TH SarabunPSK" w:hAnsi="TH SarabunPSK" w:cs="TH SarabunPSK" w:hint="cs"/>
+          <w:sz w:val="32"/>
+          <w:szCs w:val="32"/>
+          <w:cs/>
+        </w:rPr>
+        <w:t xml:space="preserve"> จาก </w:t>
+      </w:r>
+      <w:r>
+        <w:rPr>
+          <w:rFonts w:ascii="TH SarabunPSK" w:hAnsi="TH SarabunPSK" w:cs="TH SarabunPSK"/>
+          <w:sz w:val="32"/>
+          <w:szCs w:val="32"/>
+          <w:lang w:val="en-GB"/>
+        </w:rPr>
+        <w:t xml:space="preserve"> </w:t>
+      </w:r>
+    </w:p>
+    <w:p>
+      <w:pPr>
+        <w:rPr>
+          <w:rFonts w:ascii="TH SarabunPSK" w:hAnsi="TH SarabunPSK" w:cs="TH SarabunPSK"/>
+          <w:sz w:val="32"/>
+          <w:szCs w:val="32"/>
+        </w:rPr>
+      </w:pPr>
+      <w:r>
+        <w:rPr>
+          <w:rFonts w:ascii="TH SarabunPSK" w:hAnsi="TH SarabunPSK" w:cs="TH SarabunPSK"/>
+          <w:sz w:val="32"/>
+          <w:szCs w:val="32"/>
+          <w:lang w:val="en-GB"/>
+        </w:rPr>
+        <w:t xml:space="preserve">    </w:t>
+      </w:r>
+      <w:r>
+        <w:rPr>
+          <w:rFonts w:ascii="TH SarabunPSK" w:hAnsi="TH SarabunPSK" w:cs="TH SarabunPSK"/>
+          <w:sz w:val="32"/>
+          <w:szCs w:val="32"/>
+        </w:rPr>
+        <w:t>https://1th.me/UmNlU</w:t>
+      </w:r>
+    </w:p>
+    <w:p>
+      <w:pPr>
+        <w:rPr>
+          <w:rFonts w:ascii="TH SarabunPSK" w:eastAsiaTheme="minorEastAsia" w:hAnsi="TH SarabunPSK" w:cs="TH SarabunPSK"/>
+          <w:sz w:val="32"/>
+          <w:szCs w:val="32"/>
+        </w:rPr>
+      </w:pPr>
+    </w:p>
+    <w:p>
+      <w:pPr>
+        <w:jc w:val="center"/>
+        <w:rPr>
+          <w:rFonts w:ascii="TH SarabunPSK" w:hAnsi="TH SarabunPSK" w:cs="TH SarabunPSK"/>
+          <w:b/>
+          <w:bCs/>
+          <w:sz w:val="32"/>
+          <w:szCs w:val="32"/>
+          <w:lang w:val="en-US"/>
+        </w:rPr>
+      </w:pPr>
+    </w:p>
+    <w:p>
+      <w:pPr>
+        <w:jc w:val="center"/>
+        <w:rPr>
+          <w:rFonts w:ascii="TH SarabunPSK" w:hAnsi="TH SarabunPSK" w:cs="TH SarabunPSK"/>
+          <w:b/>
+          <w:bCs/>
+          <w:sz w:val="32"/>
+          <w:szCs w:val="32"/>
+          <w:lang w:val="en-GB"/>
+        </w:rPr>
+      </w:pPr>
     </w:p>
     <w:sectPr>
       <w:pgSz w:w="12240" w:h="15840"/>
@@ -1345,6 +3085,27 @@
     <w:name w:val="Normal"/>
     <w:qFormat/>
   </w:style>
+  <w:style w:type="paragraph" w:styleId="Heading1">
+    <w:name w:val="heading 1"/>
+    <w:basedOn w:val="Normal"/>
+    <w:next w:val="Normal"/>
+    <w:link w:val="Heading1Char"/>
+    <w:uiPriority w:val="9"/>
+    <w:qFormat/>
+    <w:rsid w:val="0016072D"/>
+    <w:pPr>
+      <w:keepNext/>
+      <w:keepLines/>
+      <w:spacing w:before="240"/>
+      <w:outlineLvl w:val="0"/>
+    </w:pPr>
+    <w:rPr>
+      <w:rFonts w:asciiTheme="majorHAnsi" w:eastAsiaTheme="majorEastAsia" w:hAnsiTheme="majorHAnsi" w:cstheme="majorBidi"/>
+      <w:color w:val="2F5496" w:themeColor="accent1" w:themeShade="BF"/>
+      <w:sz w:val="32"/>
+      <w:szCs w:val="40"/>
+    </w:rPr>
+  </w:style>
   <w:style w:type="paragraph" w:styleId="Heading2">
     <w:name w:val="heading 2"/>
     <w:basedOn w:val="Normal"/>
@@ -1362,6 +3123,26 @@
       <w:bCs/>
       <w:sz w:val="36"/>
       <w:szCs w:val="36"/>
+    </w:rPr>
+  </w:style>
+  <w:style w:type="paragraph" w:styleId="Heading3">
+    <w:name w:val="heading 3"/>
+    <w:basedOn w:val="Normal"/>
+    <w:next w:val="Normal"/>
+    <w:link w:val="Heading3Char"/>
+    <w:uiPriority w:val="9"/>
+    <w:unhideWhenUsed/>
+    <w:qFormat/>
+    <w:rsid w:val="00FE4D7A"/>
+    <w:pPr>
+      <w:keepNext/>
+      <w:keepLines/>
+      <w:spacing w:before="40"/>
+      <w:outlineLvl w:val="2"/>
+    </w:pPr>
+    <w:rPr>
+      <w:rFonts w:asciiTheme="majorHAnsi" w:eastAsiaTheme="majorEastAsia" w:hAnsiTheme="majorHAnsi" w:cstheme="majorBidi"/>
+      <w:color w:val="1F3763" w:themeColor="accent1" w:themeShade="7F"/>
     </w:rPr>
   </w:style>
   <w:style w:type="character" w:default="1" w:styleId="DefaultParagraphFont">
@@ -1418,6 +3199,78 @@
     <w:rPr>
       <w:rFonts w:ascii="Times New Roman" w:eastAsia="Times New Roman" w:hAnsi="Times New Roman" w:cs="Times New Roman"/>
       <w:szCs w:val="24"/>
+    </w:rPr>
+  </w:style>
+  <w:style w:type="character" w:customStyle="1" w:styleId="Heading3Char">
+    <w:name w:val="Heading 3 Char"/>
+    <w:basedOn w:val="DefaultParagraphFont"/>
+    <w:link w:val="Heading3"/>
+    <w:uiPriority w:val="9"/>
+    <w:rsid w:val="00FE4D7A"/>
+    <w:rPr>
+      <w:rFonts w:asciiTheme="majorHAnsi" w:eastAsiaTheme="majorEastAsia" w:hAnsiTheme="majorHAnsi" w:cstheme="majorBidi"/>
+      <w:color w:val="1F3763" w:themeColor="accent1" w:themeShade="7F"/>
+    </w:rPr>
+  </w:style>
+  <w:style w:type="character" w:styleId="Hyperlink">
+    <w:name w:val="Hyperlink"/>
+    <w:basedOn w:val="DefaultParagraphFont"/>
+    <w:uiPriority w:val="99"/>
+    <w:unhideWhenUsed/>
+    <w:rsid w:val="0016072D"/>
+    <w:rPr>
+      <w:color w:val="0563C1" w:themeColor="hyperlink"/>
+      <w:u w:val="single"/>
+    </w:rPr>
+  </w:style>
+  <w:style w:type="character" w:styleId="UnresolvedMention">
+    <w:name w:val="Unresolved Mention"/>
+    <w:basedOn w:val="DefaultParagraphFont"/>
+    <w:uiPriority w:val="99"/>
+    <w:semiHidden/>
+    <w:unhideWhenUsed/>
+    <w:rsid w:val="0016072D"/>
+    <w:rPr>
+      <w:color w:val="605E5C"/>
+      <w:shd w:val="clear" w:color="auto" w:fill="E1DFDD"/>
+    </w:rPr>
+  </w:style>
+  <w:style w:type="paragraph" w:styleId="NoSpacing">
+    <w:name w:val="No Spacing"/>
+    <w:aliases w:val="ตาราง RM"/>
+    <w:uiPriority w:val="1"/>
+    <w:qFormat/>
+    <w:rsid w:val="0016072D"/>
+    <w:rPr>
+      <w:rFonts w:eastAsiaTheme="minorEastAsia"/>
+      <w:sz w:val="22"/>
+      <w:szCs w:val="28"/>
+      <w:lang w:val="en-US"/>
+    </w:rPr>
+  </w:style>
+  <w:style w:type="character" w:styleId="FollowedHyperlink">
+    <w:name w:val="FollowedHyperlink"/>
+    <w:basedOn w:val="DefaultParagraphFont"/>
+    <w:uiPriority w:val="99"/>
+    <w:semiHidden/>
+    <w:unhideWhenUsed/>
+    <w:rsid w:val="0016072D"/>
+    <w:rPr>
+      <w:color w:val="954F72" w:themeColor="followedHyperlink"/>
+      <w:u w:val="single"/>
+    </w:rPr>
+  </w:style>
+  <w:style w:type="character" w:customStyle="1" w:styleId="Heading1Char">
+    <w:name w:val="Heading 1 Char"/>
+    <w:basedOn w:val="DefaultParagraphFont"/>
+    <w:link w:val="Heading1"/>
+    <w:uiPriority w:val="9"/>
+    <w:rsid w:val="0016072D"/>
+    <w:rPr>
+      <w:rFonts w:asciiTheme="majorHAnsi" w:eastAsiaTheme="majorEastAsia" w:hAnsiTheme="majorHAnsi" w:cstheme="majorBidi"/>
+      <w:color w:val="2F5496" w:themeColor="accent1" w:themeShade="BF"/>
+      <w:sz w:val="32"/>
+      <w:szCs w:val="40"/>
     </w:rPr>
   </w:style>
 </w:styles>

</xml_diff>